<commit_message>
update benchmark with datapoint values
</commit_message>
<xml_diff>
--- a/CSCI570_Project_Minimum_V1/Summary.docx
+++ b/CSCI570_Project_Minimum_V1/Summary.docx
@@ -148,7 +148,7 @@
           </w:tcPr>
           <w:p>
             <w:r>
-              <w:t>18112</w:t>
+              <w:t>18064</w:t>
             </w:r>
           </w:p>
         </w:tc>
@@ -176,23 +176,26 @@
           </w:tcPr>
           <w:p>
             <w:r>
-              <w:t>0.38</w:t>
-            </w:r>
-          </w:p>
-        </w:tc>
-        <w:tc>
-          <w:tcPr>
-            <w:tcW w:w="1803" w:type="dxa"/>
-          </w:tcPr>
-          <w:p/>
-        </w:tc>
-        <w:tc>
-          <w:tcPr>
-            <w:tcW w:w="1803" w:type="dxa"/>
-          </w:tcPr>
-          <w:p>
-            <w:r>
-              <w:t>18144</w:t>
+              <w:t>0.3</w:t>
+            </w:r>
+            <w:r>
+              <w:t>7</w:t>
+            </w:r>
+          </w:p>
+        </w:tc>
+        <w:tc>
+          <w:tcPr>
+            <w:tcW w:w="1803" w:type="dxa"/>
+          </w:tcPr>
+          <w:p/>
+        </w:tc>
+        <w:tc>
+          <w:tcPr>
+            <w:tcW w:w="1803" w:type="dxa"/>
+          </w:tcPr>
+          <w:p>
+            <w:r>
+              <w:t>18080</w:t>
             </w:r>
           </w:p>
         </w:tc>
@@ -220,23 +223,26 @@
           </w:tcPr>
           <w:p>
             <w:r>
-              <w:t>1.43</w:t>
-            </w:r>
-          </w:p>
-        </w:tc>
-        <w:tc>
-          <w:tcPr>
-            <w:tcW w:w="1803" w:type="dxa"/>
-          </w:tcPr>
-          <w:p/>
-        </w:tc>
-        <w:tc>
-          <w:tcPr>
-            <w:tcW w:w="1803" w:type="dxa"/>
-          </w:tcPr>
-          <w:p>
-            <w:r>
-              <w:t>18256</w:t>
+              <w:t>1.</w:t>
+            </w:r>
+            <w:r>
+              <w:t>36</w:t>
+            </w:r>
+          </w:p>
+        </w:tc>
+        <w:tc>
+          <w:tcPr>
+            <w:tcW w:w="1803" w:type="dxa"/>
+          </w:tcPr>
+          <w:p/>
+        </w:tc>
+        <w:tc>
+          <w:tcPr>
+            <w:tcW w:w="1803" w:type="dxa"/>
+          </w:tcPr>
+          <w:p>
+            <w:r>
+              <w:t>18176</w:t>
             </w:r>
           </w:p>
         </w:tc>
@@ -264,23 +270,26 @@
           </w:tcPr>
           <w:p>
             <w:r>
-              <w:t>5.55</w:t>
-            </w:r>
-          </w:p>
-        </w:tc>
-        <w:tc>
-          <w:tcPr>
-            <w:tcW w:w="1803" w:type="dxa"/>
-          </w:tcPr>
-          <w:p/>
-        </w:tc>
-        <w:tc>
-          <w:tcPr>
-            <w:tcW w:w="1803" w:type="dxa"/>
-          </w:tcPr>
-          <w:p>
-            <w:r>
-              <w:t>18672</w:t>
+              <w:t>5.</w:t>
+            </w:r>
+            <w:r>
+              <w:t>14</w:t>
+            </w:r>
+          </w:p>
+        </w:tc>
+        <w:tc>
+          <w:tcPr>
+            <w:tcW w:w="1803" w:type="dxa"/>
+          </w:tcPr>
+          <w:p/>
+        </w:tc>
+        <w:tc>
+          <w:tcPr>
+            <w:tcW w:w="1803" w:type="dxa"/>
+          </w:tcPr>
+          <w:p>
+            <w:r>
+              <w:t>18864</w:t>
             </w:r>
           </w:p>
         </w:tc>
@@ -308,23 +317,26 @@
           </w:tcPr>
           <w:p>
             <w:r>
-              <w:t>12.42</w:t>
-            </w:r>
-          </w:p>
-        </w:tc>
-        <w:tc>
-          <w:tcPr>
-            <w:tcW w:w="1803" w:type="dxa"/>
-          </w:tcPr>
-          <w:p/>
-        </w:tc>
-        <w:tc>
-          <w:tcPr>
-            <w:tcW w:w="1803" w:type="dxa"/>
-          </w:tcPr>
-          <w:p>
-            <w:r>
-              <w:t>19392</w:t>
+              <w:t>1</w:t>
+            </w:r>
+            <w:r>
+              <w:t>1.82</w:t>
+            </w:r>
+          </w:p>
+        </w:tc>
+        <w:tc>
+          <w:tcPr>
+            <w:tcW w:w="1803" w:type="dxa"/>
+          </w:tcPr>
+          <w:p/>
+        </w:tc>
+        <w:tc>
+          <w:tcPr>
+            <w:tcW w:w="1803" w:type="dxa"/>
+          </w:tcPr>
+          <w:p>
+            <w:r>
+              <w:t>19552</w:t>
             </w:r>
           </w:p>
         </w:tc>
@@ -352,23 +364,26 @@
           </w:tcPr>
           <w:p>
             <w:r>
-              <w:t>21.65</w:t>
-            </w:r>
-          </w:p>
-        </w:tc>
-        <w:tc>
-          <w:tcPr>
-            <w:tcW w:w="1803" w:type="dxa"/>
-          </w:tcPr>
-          <w:p/>
-        </w:tc>
-        <w:tc>
-          <w:tcPr>
-            <w:tcW w:w="1803" w:type="dxa"/>
-          </w:tcPr>
-          <w:p>
-            <w:r>
-              <w:t>19520</w:t>
+              <w:t>2</w:t>
+            </w:r>
+            <w:r>
+              <w:t>0.98</w:t>
+            </w:r>
+          </w:p>
+        </w:tc>
+        <w:tc>
+          <w:tcPr>
+            <w:tcW w:w="1803" w:type="dxa"/>
+          </w:tcPr>
+          <w:p/>
+        </w:tc>
+        <w:tc>
+          <w:tcPr>
+            <w:tcW w:w="1803" w:type="dxa"/>
+          </w:tcPr>
+          <w:p>
+            <w:r>
+              <w:t>19872</w:t>
             </w:r>
           </w:p>
         </w:tc>
@@ -396,23 +411,23 @@
           </w:tcPr>
           <w:p>
             <w:r>
-              <w:t>51.91</w:t>
-            </w:r>
-          </w:p>
-        </w:tc>
-        <w:tc>
-          <w:tcPr>
-            <w:tcW w:w="1803" w:type="dxa"/>
-          </w:tcPr>
-          <w:p/>
-        </w:tc>
-        <w:tc>
-          <w:tcPr>
-            <w:tcW w:w="1803" w:type="dxa"/>
-          </w:tcPr>
-          <w:p>
-            <w:r>
-              <w:t>19712</w:t>
+              <w:t>48.28</w:t>
+            </w:r>
+          </w:p>
+        </w:tc>
+        <w:tc>
+          <w:tcPr>
+            <w:tcW w:w="1803" w:type="dxa"/>
+          </w:tcPr>
+          <w:p/>
+        </w:tc>
+        <w:tc>
+          <w:tcPr>
+            <w:tcW w:w="1803" w:type="dxa"/>
+          </w:tcPr>
+          <w:p>
+            <w:r>
+              <w:t>20752</w:t>
             </w:r>
           </w:p>
         </w:tc>
@@ -440,23 +455,23 @@
           </w:tcPr>
           <w:p>
             <w:r>
-              <w:t>90.96</w:t>
-            </w:r>
-          </w:p>
-        </w:tc>
-        <w:tc>
-          <w:tcPr>
-            <w:tcW w:w="1803" w:type="dxa"/>
-          </w:tcPr>
-          <w:p/>
-        </w:tc>
-        <w:tc>
-          <w:tcPr>
-            <w:tcW w:w="1803" w:type="dxa"/>
-          </w:tcPr>
-          <w:p>
-            <w:r>
-              <w:t>21200</w:t>
+              <w:t>88.34</w:t>
+            </w:r>
+          </w:p>
+        </w:tc>
+        <w:tc>
+          <w:tcPr>
+            <w:tcW w:w="1803" w:type="dxa"/>
+          </w:tcPr>
+          <w:p/>
+        </w:tc>
+        <w:tc>
+          <w:tcPr>
+            <w:tcW w:w="1803" w:type="dxa"/>
+          </w:tcPr>
+          <w:p>
+            <w:r>
+              <w:t>22240</w:t>
             </w:r>
           </w:p>
         </w:tc>
@@ -484,23 +499,26 @@
           </w:tcPr>
           <w:p>
             <w:r>
-              <w:t>143.31</w:t>
-            </w:r>
-          </w:p>
-        </w:tc>
-        <w:tc>
-          <w:tcPr>
-            <w:tcW w:w="1803" w:type="dxa"/>
-          </w:tcPr>
-          <w:p/>
-        </w:tc>
-        <w:tc>
-          <w:tcPr>
-            <w:tcW w:w="1803" w:type="dxa"/>
-          </w:tcPr>
-          <w:p>
-            <w:r>
-              <w:t>21968</w:t>
+              <w:t>14</w:t>
+            </w:r>
+            <w:r>
+              <w:t>0.84</w:t>
+            </w:r>
+          </w:p>
+        </w:tc>
+        <w:tc>
+          <w:tcPr>
+            <w:tcW w:w="1803" w:type="dxa"/>
+          </w:tcPr>
+          <w:p/>
+        </w:tc>
+        <w:tc>
+          <w:tcPr>
+            <w:tcW w:w="1803" w:type="dxa"/>
+          </w:tcPr>
+          <w:p>
+            <w:r>
+              <w:t>22976</w:t>
             </w:r>
           </w:p>
         </w:tc>
@@ -528,23 +546,23 @@
           </w:tcPr>
           <w:p>
             <w:r>
-              <w:t>208.34</w:t>
-            </w:r>
-          </w:p>
-        </w:tc>
-        <w:tc>
-          <w:tcPr>
-            <w:tcW w:w="1803" w:type="dxa"/>
-          </w:tcPr>
-          <w:p/>
-        </w:tc>
-        <w:tc>
-          <w:tcPr>
-            <w:tcW w:w="1803" w:type="dxa"/>
-          </w:tcPr>
-          <w:p>
-            <w:r>
-              <w:t>23984</w:t>
+              <w:t>201.21</w:t>
+            </w:r>
+          </w:p>
+        </w:tc>
+        <w:tc>
+          <w:tcPr>
+            <w:tcW w:w="1803" w:type="dxa"/>
+          </w:tcPr>
+          <w:p/>
+        </w:tc>
+        <w:tc>
+          <w:tcPr>
+            <w:tcW w:w="1803" w:type="dxa"/>
+          </w:tcPr>
+          <w:p>
+            <w:r>
+              <w:t>25040</w:t>
             </w:r>
           </w:p>
         </w:tc>
@@ -572,23 +590,23 @@
           </w:tcPr>
           <w:p>
             <w:r>
-              <w:t>377.42</w:t>
-            </w:r>
-          </w:p>
-        </w:tc>
-        <w:tc>
-          <w:tcPr>
-            <w:tcW w:w="1803" w:type="dxa"/>
-          </w:tcPr>
-          <w:p/>
-        </w:tc>
-        <w:tc>
-          <w:tcPr>
-            <w:tcW w:w="1803" w:type="dxa"/>
-          </w:tcPr>
-          <w:p>
-            <w:r>
-              <w:t>27936</w:t>
+              <w:t>368.72</w:t>
+            </w:r>
+          </w:p>
+        </w:tc>
+        <w:tc>
+          <w:tcPr>
+            <w:tcW w:w="1803" w:type="dxa"/>
+          </w:tcPr>
+          <w:p/>
+        </w:tc>
+        <w:tc>
+          <w:tcPr>
+            <w:tcW w:w="1803" w:type="dxa"/>
+          </w:tcPr>
+          <w:p>
+            <w:r>
+              <w:t>28928</w:t>
             </w:r>
           </w:p>
         </w:tc>
@@ -616,23 +634,23 @@
           </w:tcPr>
           <w:p>
             <w:r>
-              <w:t>635.78</w:t>
-            </w:r>
-          </w:p>
-        </w:tc>
-        <w:tc>
-          <w:tcPr>
-            <w:tcW w:w="1803" w:type="dxa"/>
-          </w:tcPr>
-          <w:p/>
-        </w:tc>
-        <w:tc>
-          <w:tcPr>
-            <w:tcW w:w="1803" w:type="dxa"/>
-          </w:tcPr>
-          <w:p>
-            <w:r>
-              <w:t>36192</w:t>
+              <w:t>569.30</w:t>
+            </w:r>
+          </w:p>
+        </w:tc>
+        <w:tc>
+          <w:tcPr>
+            <w:tcW w:w="1803" w:type="dxa"/>
+          </w:tcPr>
+          <w:p/>
+        </w:tc>
+        <w:tc>
+          <w:tcPr>
+            <w:tcW w:w="1803" w:type="dxa"/>
+          </w:tcPr>
+          <w:p>
+            <w:r>
+              <w:t>36448</w:t>
             </w:r>
           </w:p>
         </w:tc>
@@ -660,23 +678,23 @@
           </w:tcPr>
           <w:p>
             <w:r>
-              <w:t>877.56</w:t>
-            </w:r>
-          </w:p>
-        </w:tc>
-        <w:tc>
-          <w:tcPr>
-            <w:tcW w:w="1803" w:type="dxa"/>
-          </w:tcPr>
-          <w:p/>
-        </w:tc>
-        <w:tc>
-          <w:tcPr>
-            <w:tcW w:w="1803" w:type="dxa"/>
-          </w:tcPr>
-          <w:p>
-            <w:r>
-              <w:t>47424</w:t>
+              <w:t>794.28</w:t>
+            </w:r>
+          </w:p>
+        </w:tc>
+        <w:tc>
+          <w:tcPr>
+            <w:tcW w:w="1803" w:type="dxa"/>
+          </w:tcPr>
+          <w:p/>
+        </w:tc>
+        <w:tc>
+          <w:tcPr>
+            <w:tcW w:w="1803" w:type="dxa"/>
+          </w:tcPr>
+          <w:p>
+            <w:r>
+              <w:t>37216</w:t>
             </w:r>
           </w:p>
         </w:tc>
@@ -704,23 +722,23 @@
           </w:tcPr>
           <w:p>
             <w:r>
-              <w:t>1167.34</w:t>
-            </w:r>
-          </w:p>
-        </w:tc>
-        <w:tc>
-          <w:tcPr>
-            <w:tcW w:w="1803" w:type="dxa"/>
-          </w:tcPr>
-          <w:p/>
-        </w:tc>
-        <w:tc>
-          <w:tcPr>
-            <w:tcW w:w="1803" w:type="dxa"/>
-          </w:tcPr>
-          <w:p>
-            <w:r>
-              <w:t>53392</w:t>
+              <w:t>1126.44</w:t>
+            </w:r>
+          </w:p>
+        </w:tc>
+        <w:tc>
+          <w:tcPr>
+            <w:tcW w:w="1803" w:type="dxa"/>
+          </w:tcPr>
+          <w:p/>
+        </w:tc>
+        <w:tc>
+          <w:tcPr>
+            <w:tcW w:w="1803" w:type="dxa"/>
+          </w:tcPr>
+          <w:p>
+            <w:r>
+              <w:t>41840</w:t>
             </w:r>
           </w:p>
         </w:tc>
@@ -748,23 +766,23 @@
           </w:tcPr>
           <w:p>
             <w:r>
-              <w:t>1434.57</w:t>
-            </w:r>
-          </w:p>
-        </w:tc>
-        <w:tc>
-          <w:tcPr>
-            <w:tcW w:w="1803" w:type="dxa"/>
-          </w:tcPr>
-          <w:p/>
-        </w:tc>
-        <w:tc>
-          <w:tcPr>
-            <w:tcW w:w="1803" w:type="dxa"/>
-          </w:tcPr>
-          <w:p>
-            <w:r>
-              <w:t>59056</w:t>
+              <w:t>1410.38</w:t>
+            </w:r>
+          </w:p>
+        </w:tc>
+        <w:tc>
+          <w:tcPr>
+            <w:tcW w:w="1803" w:type="dxa"/>
+          </w:tcPr>
+          <w:p/>
+        </w:tc>
+        <w:tc>
+          <w:tcPr>
+            <w:tcW w:w="1803" w:type="dxa"/>
+          </w:tcPr>
+          <w:p>
+            <w:r>
+              <w:t>47808</w:t>
             </w:r>
           </w:p>
         </w:tc>
@@ -893,10 +911,7 @@
     </w:p>
     <w:p>
       <w:r>
-        <w:t>(Please mention what each member did if you think everyone in the group does not have an equal contribution, otherwise, write “Equal Contributi</w:t>
-      </w:r>
-      <w:r>
-        <w:t>on”)</w:t>
+        <w:t>(Please mention what each member did if you think everyone in the group does not have an equal contribution, otherwise, write “Equal Contribution”)</w:t>
       </w:r>
     </w:p>
     <w:p>

</xml_diff>